<commit_message>
atualizando os cenários para BDD
</commit_message>
<xml_diff>
--- a/Teste loja Renner.docx
+++ b/Teste loja Renner.docx
@@ -56,274 +56,6 @@
           <w:ilvl w:val="0"/>
           <w:numId w:val="5"/>
         </w:numPr>
-      </w:pPr>
-      <w:r>
-        <w:t>Validar</w:t>
-      </w:r>
-      <w:r>
-        <w:t xml:space="preserve"> </w:t>
-      </w:r>
-      <w:r>
-        <w:t>login</w:t>
-      </w:r>
-      <w:r>
-        <w:t xml:space="preserve"> </w:t>
-      </w:r>
-      <w:r>
-        <w:t>através</w:t>
-      </w:r>
-      <w:r>
-        <w:t xml:space="preserve"> </w:t>
-      </w:r>
-      <w:r>
-        <w:t>do</w:t>
-      </w:r>
-      <w:r>
-        <w:t xml:space="preserve"> Google</w:t>
-      </w:r>
-    </w:p>
-    <w:p>
-      <w:pPr>
-        <w:numPr>
-          <w:ilvl w:val="0"/>
-          <w:numId w:val="5"/>
-        </w:numPr>
-      </w:pPr>
-      <w:r>
-        <w:t>Validar</w:t>
-      </w:r>
-      <w:r>
-        <w:t xml:space="preserve"> </w:t>
-      </w:r>
-      <w:r>
-        <w:t>alerta</w:t>
-      </w:r>
-      <w:r>
-        <w:t xml:space="preserve"> </w:t>
-      </w:r>
-      <w:r>
-        <w:t>ao</w:t>
-      </w:r>
-      <w:r>
-        <w:t xml:space="preserve"> </w:t>
-      </w:r>
-      <w:r>
-        <w:t>informar</w:t>
-      </w:r>
-      <w:r>
-        <w:t xml:space="preserve"> </w:t>
-      </w:r>
-      <w:r>
-        <w:t>login</w:t>
-      </w:r>
-      <w:r>
-        <w:t xml:space="preserve"> </w:t>
-      </w:r>
-      <w:r>
-        <w:t>válido</w:t>
-      </w:r>
-      <w:r>
-        <w:t xml:space="preserve"> </w:t>
-      </w:r>
-      <w:r>
-        <w:t>e</w:t>
-      </w:r>
-      <w:r>
-        <w:t xml:space="preserve"> </w:t>
-      </w:r>
-      <w:r>
-        <w:t>senha</w:t>
-      </w:r>
-      <w:r>
-        <w:t xml:space="preserve"> </w:t>
-      </w:r>
-      <w:r>
-        <w:t>inválida;</w:t>
-      </w:r>
-    </w:p>
-    <w:p>
-      <w:pPr>
-        <w:numPr>
-          <w:ilvl w:val="0"/>
-          <w:numId w:val="5"/>
-        </w:numPr>
-      </w:pPr>
-      <w:r>
-        <w:t>Validar</w:t>
-      </w:r>
-      <w:r>
-        <w:t xml:space="preserve"> </w:t>
-      </w:r>
-      <w:r>
-        <w:t>alerta</w:t>
-      </w:r>
-      <w:r>
-        <w:t xml:space="preserve"> </w:t>
-      </w:r>
-      <w:r>
-        <w:t>ao</w:t>
-      </w:r>
-      <w:r>
-        <w:t xml:space="preserve"> </w:t>
-      </w:r>
-      <w:r>
-        <w:t>informar</w:t>
-      </w:r>
-      <w:r>
-        <w:t xml:space="preserve"> </w:t>
-      </w:r>
-      <w:r>
-        <w:t>login</w:t>
-      </w:r>
-      <w:r>
-        <w:t xml:space="preserve"> </w:t>
-      </w:r>
-      <w:r>
-        <w:t>inválido</w:t>
-      </w:r>
-      <w:r>
-        <w:t xml:space="preserve"> </w:t>
-      </w:r>
-      <w:r>
-        <w:t>e</w:t>
-      </w:r>
-      <w:r>
-        <w:t xml:space="preserve"> </w:t>
-      </w:r>
-      <w:r>
-        <w:t>senha</w:t>
-      </w:r>
-      <w:r>
-        <w:t xml:space="preserve"> </w:t>
-      </w:r>
-      <w:r>
-        <w:t>válida;</w:t>
-      </w:r>
-    </w:p>
-    <w:p>
-      <w:pPr>
-        <w:numPr>
-          <w:ilvl w:val="0"/>
-          <w:numId w:val="5"/>
-        </w:numPr>
-      </w:pPr>
-      <w:r>
-        <w:t>Validar</w:t>
-      </w:r>
-      <w:r>
-        <w:t xml:space="preserve"> </w:t>
-      </w:r>
-      <w:r>
-        <w:t>alertas</w:t>
-      </w:r>
-      <w:r>
-        <w:t xml:space="preserve"> </w:t>
-      </w:r>
-      <w:r>
-        <w:t>de</w:t>
-      </w:r>
-      <w:r>
-        <w:t xml:space="preserve"> </w:t>
-      </w:r>
-      <w:r>
-        <w:t>obrigatoriedade</w:t>
-      </w:r>
-      <w:r>
-        <w:t xml:space="preserve"> </w:t>
-      </w:r>
-      <w:r>
-        <w:t>no</w:t>
-      </w:r>
-      <w:r>
-        <w:t>s campos login e senha;</w:t>
-      </w:r>
-    </w:p>
-    <w:p>
-      <w:pPr>
-        <w:numPr>
-          <w:ilvl w:val="0"/>
-          <w:numId w:val="5"/>
-        </w:numPr>
-      </w:pPr>
-      <w:r>
-        <w:t>Validar</w:t>
-      </w:r>
-      <w:r>
-        <w:t xml:space="preserve"> </w:t>
-      </w:r>
-      <w:r>
-        <w:t>direcionamento</w:t>
-      </w:r>
-      <w:r>
-        <w:t xml:space="preserve"> </w:t>
-      </w:r>
-      <w:r>
-        <w:t>para</w:t>
-      </w:r>
-      <w:r>
-        <w:t xml:space="preserve"> </w:t>
-      </w:r>
-      <w:r>
-        <w:t>o</w:t>
-      </w:r>
-      <w:r>
-        <w:t xml:space="preserve"> </w:t>
-      </w:r>
-      <w:r>
-        <w:t>cadastro</w:t>
-      </w:r>
-      <w:r>
-        <w:t xml:space="preserve"> </w:t>
-      </w:r>
-      <w:r>
-        <w:t>ao</w:t>
-      </w:r>
-      <w:r>
-        <w:t xml:space="preserve"> </w:t>
-      </w:r>
-      <w:r>
-        <w:t>clicar</w:t>
-      </w:r>
-      <w:r>
-        <w:t xml:space="preserve"> </w:t>
-      </w:r>
-      <w:r>
-        <w:t>no</w:t>
-      </w:r>
-      <w:r>
-        <w:t xml:space="preserve"> </w:t>
-      </w:r>
-      <w:r>
-        <w:t>botão</w:t>
-      </w:r>
-      <w:r>
-        <w:t xml:space="preserve"> </w:t>
-      </w:r>
-      <w:r>
-        <w:t>[não</w:t>
-      </w:r>
-      <w:r>
-        <w:t xml:space="preserve"> </w:t>
-      </w:r>
-      <w:r>
-        <w:t>tenho</w:t>
-      </w:r>
-      <w:r>
-        <w:t xml:space="preserve"> </w:t>
-      </w:r>
-      <w:r>
-        <w:t>cadastro?</w:t>
-      </w:r>
-      <w:r>
-        <w:t xml:space="preserve"> </w:t>
-      </w:r>
-      <w:r>
-        <w:t>Cadastre-se];</w:t>
-      </w:r>
-    </w:p>
-    <w:p/>
-    <w:p>
-      <w:pPr>
         <w:rPr>
           <w:b/>
           <w:bCs/>
@@ -334,384 +66,152 @@
           <w:b/>
           <w:bCs/>
         </w:rPr>
-        <w:t>Validações do cadastro</w:t>
-      </w:r>
-    </w:p>
-    <w:p>
-      <w:pPr>
-        <w:pStyle w:val="PargrafodaLista"/>
-        <w:numPr>
-          <w:ilvl w:val="0"/>
-          <w:numId w:val="7"/>
-        </w:numPr>
-      </w:pPr>
-      <w:r>
-        <w:t xml:space="preserve">Validar </w:t>
-      </w:r>
-      <w:r>
-        <w:t>não preencher dados obrigatórios no cadastro</w:t>
-      </w:r>
-    </w:p>
-    <w:p>
-      <w:pPr>
-        <w:pStyle w:val="PargrafodaLista"/>
-        <w:numPr>
-          <w:ilvl w:val="0"/>
-          <w:numId w:val="7"/>
-        </w:numPr>
-      </w:pPr>
-      <w:r>
-        <w:t>Validar data de nascimento menor de idade</w:t>
-      </w:r>
-    </w:p>
-    <w:p/>
-    <w:p>
-      <w:pPr>
+        <w:t xml:space="preserve">Validar login </w:t>
+      </w:r>
+      <w:r>
         <w:rPr>
           <w:b/>
           <w:bCs/>
         </w:rPr>
-      </w:pPr>
+        <w:t>usuário já cadastrado</w:t>
+      </w:r>
       <w:r>
         <w:rPr>
           <w:b/>
           <w:bCs/>
         </w:rPr>
-        <w:t>Validações esqueci minha senha e redefinir senha</w:t>
-      </w:r>
-    </w:p>
-    <w:p>
-      <w:pPr>
-        <w:numPr>
-          <w:ilvl w:val="0"/>
-          <w:numId w:val="6"/>
-        </w:numPr>
-      </w:pPr>
-      <w:r>
-        <w:t>Re</w:t>
-      </w:r>
-      <w:r>
-        <w:t>cuperar</w:t>
+        <w:t>;</w:t>
+      </w:r>
+    </w:p>
+    <w:p>
+      <w:pPr>
+        <w:pStyle w:val="PargrafodaLista"/>
+        <w:numPr>
+          <w:ilvl w:val="0"/>
+          <w:numId w:val="9"/>
+        </w:numPr>
+      </w:pPr>
+      <w:r>
+        <w:rPr>
+          <w:color w:val="FF0000"/>
+        </w:rPr>
+        <w:t>Dado</w:t>
+      </w:r>
+      <w:r>
+        <w:t xml:space="preserve"> que o </w:t>
+      </w:r>
+      <w:r>
+        <w:t>usuário</w:t>
+      </w:r>
+      <w:r>
+        <w:t xml:space="preserve"> já está cadastrado no site</w:t>
+      </w:r>
+      <w:r>
+        <w:t>.</w:t>
+      </w:r>
+    </w:p>
+    <w:p>
+      <w:pPr>
+        <w:pStyle w:val="PargrafodaLista"/>
+        <w:numPr>
+          <w:ilvl w:val="0"/>
+          <w:numId w:val="9"/>
+        </w:numPr>
+      </w:pPr>
+      <w:r>
+        <w:rPr>
+          <w:color w:val="FF0000"/>
+        </w:rPr>
+        <w:t>E</w:t>
+      </w:r>
+      <w:r>
+        <w:t xml:space="preserve"> deseja efetuar o login</w:t>
+      </w:r>
+      <w:r>
+        <w:t>.</w:t>
+      </w:r>
+    </w:p>
+    <w:p>
+      <w:pPr>
+        <w:pStyle w:val="PargrafodaLista"/>
+        <w:numPr>
+          <w:ilvl w:val="0"/>
+          <w:numId w:val="9"/>
+        </w:numPr>
+      </w:pPr>
+      <w:r>
+        <w:rPr>
+          <w:color w:val="FF0000"/>
+        </w:rPr>
+        <w:t>E</w:t>
+      </w:r>
+      <w:r>
+        <w:t xml:space="preserve"> ele preenche o campo com login e senha válidos</w:t>
+      </w:r>
+      <w:r>
+        <w:t>.</w:t>
       </w:r>
       <w:r>
         <w:t xml:space="preserve"> </w:t>
       </w:r>
-      <w:r>
-        <w:t>senha;</w:t>
-      </w:r>
-    </w:p>
-    <w:p>
-      <w:pPr>
-        <w:numPr>
-          <w:ilvl w:val="0"/>
-          <w:numId w:val="6"/>
-        </w:numPr>
-      </w:pPr>
-      <w:r>
-        <w:t>Validar</w:t>
-      </w:r>
-      <w:r>
+    </w:p>
+    <w:p>
+      <w:pPr>
+        <w:pStyle w:val="PargrafodaLista"/>
+        <w:numPr>
+          <w:ilvl w:val="0"/>
+          <w:numId w:val="9"/>
+        </w:numPr>
+      </w:pPr>
+      <w:r>
+        <w:rPr>
+          <w:color w:val="FF0000"/>
+        </w:rPr>
+        <w:t>Quando</w:t>
+      </w:r>
+      <w:r>
+        <w:rPr>
+          <w:color w:val="FF0000"/>
+        </w:rPr>
         <w:t xml:space="preserve"> </w:t>
       </w:r>
       <w:r>
-        <w:t>tela</w:t>
-      </w:r>
-      <w:r>
-        <w:t xml:space="preserve"> </w:t>
-      </w:r>
-      <w:r>
-        <w:t>de</w:t>
-      </w:r>
-      <w:r>
-        <w:t xml:space="preserve"> </w:t>
-      </w:r>
-      <w:r>
-        <w:t>sucesso</w:t>
-      </w:r>
-      <w:r>
-        <w:t xml:space="preserve"> </w:t>
-      </w:r>
-      <w:r>
-        <w:t>do</w:t>
-      </w:r>
-      <w:r>
-        <w:t xml:space="preserve"> </w:t>
-      </w:r>
-      <w:r>
-        <w:t>envio</w:t>
-      </w:r>
-      <w:r>
-        <w:t xml:space="preserve"> </w:t>
-      </w:r>
-      <w:r>
-        <w:t>de</w:t>
-      </w:r>
-      <w:r>
-        <w:t xml:space="preserve"> </w:t>
-      </w:r>
-      <w:r>
-        <w:t>formulário</w:t>
-      </w:r>
-      <w:r>
-        <w:t xml:space="preserve"> </w:t>
-      </w:r>
-      <w:r>
-        <w:t>ao</w:t>
-      </w:r>
-      <w:r>
-        <w:t xml:space="preserve"> </w:t>
-      </w:r>
-      <w:r>
-        <w:t>solicitar</w:t>
-      </w:r>
-      <w:r>
-        <w:t xml:space="preserve"> </w:t>
-      </w:r>
-      <w:r>
-        <w:t>redefinição</w:t>
-      </w:r>
-      <w:r>
-        <w:t xml:space="preserve"> </w:t>
-      </w:r>
-      <w:r>
-        <w:t>de</w:t>
-      </w:r>
-      <w:r>
-        <w:t xml:space="preserve"> </w:t>
-      </w:r>
-      <w:r>
-        <w:t>senha;</w:t>
-      </w:r>
-    </w:p>
-    <w:p>
-      <w:pPr>
-        <w:numPr>
-          <w:ilvl w:val="0"/>
-          <w:numId w:val="6"/>
-        </w:numPr>
-      </w:pPr>
-      <w:r>
-        <w:t>Validar</w:t>
-      </w:r>
-      <w:r>
-        <w:t xml:space="preserve"> </w:t>
-      </w:r>
-      <w:r>
-        <w:t>alerta</w:t>
-      </w:r>
-      <w:r>
-        <w:t xml:space="preserve"> </w:t>
-      </w:r>
-      <w:r>
-        <w:t>ao</w:t>
-      </w:r>
-      <w:r>
-        <w:t xml:space="preserve"> </w:t>
-      </w:r>
-      <w:r>
-        <w:t>informar</w:t>
-      </w:r>
-      <w:r>
-        <w:t xml:space="preserve"> </w:t>
-      </w:r>
-      <w:r>
-        <w:t>CPF inválido</w:t>
-      </w:r>
-      <w:r>
-        <w:t xml:space="preserve"> </w:t>
-      </w:r>
-      <w:r>
-        <w:t>para</w:t>
-      </w:r>
-      <w:r>
-        <w:t xml:space="preserve"> </w:t>
-      </w:r>
-      <w:r>
-        <w:t>a</w:t>
-      </w:r>
-      <w:r>
-        <w:t xml:space="preserve"> </w:t>
-      </w:r>
-      <w:r>
-        <w:t>solicitação;</w:t>
-      </w:r>
-    </w:p>
-    <w:p>
-      <w:pPr>
-        <w:numPr>
-          <w:ilvl w:val="0"/>
-          <w:numId w:val="6"/>
-        </w:numPr>
-      </w:pPr>
-      <w:r>
-        <w:t>Validar</w:t>
-      </w:r>
-      <w:r>
-        <w:t xml:space="preserve"> </w:t>
-      </w:r>
-      <w:r>
-        <w:t>alerta</w:t>
-      </w:r>
-      <w:r>
-        <w:t xml:space="preserve"> </w:t>
-      </w:r>
-      <w:r>
-        <w:t>ao</w:t>
-      </w:r>
-      <w:r>
-        <w:t xml:space="preserve"> </w:t>
-      </w:r>
-      <w:r>
-        <w:t>informar</w:t>
-      </w:r>
-      <w:r>
-        <w:t xml:space="preserve"> </w:t>
-      </w:r>
-      <w:r>
-        <w:t>dados</w:t>
-      </w:r>
-      <w:r>
-        <w:t xml:space="preserve"> </w:t>
-      </w:r>
-      <w:r>
-        <w:t>inválidos</w:t>
-      </w:r>
-      <w:r>
-        <w:t xml:space="preserve"> </w:t>
-      </w:r>
-      <w:r>
-        <w:t>nos</w:t>
-      </w:r>
-      <w:r>
-        <w:t xml:space="preserve"> </w:t>
-      </w:r>
-      <w:r>
-        <w:t>campos</w:t>
-      </w:r>
-      <w:r>
-        <w:t xml:space="preserve"> </w:t>
-      </w:r>
-      <w:r>
-        <w:t>da</w:t>
-      </w:r>
-      <w:r>
-        <w:t xml:space="preserve"> </w:t>
+        <w:t>clica em entrar.</w:t>
+      </w:r>
+    </w:p>
+    <w:p>
+      <w:pPr>
+        <w:pStyle w:val="PargrafodaLista"/>
+        <w:numPr>
+          <w:ilvl w:val="0"/>
+          <w:numId w:val="9"/>
+        </w:numPr>
+      </w:pPr>
+      <w:r>
+        <w:rPr>
+          <w:color w:val="FF0000"/>
+        </w:rPr>
+        <w:t xml:space="preserve">Então </w:t>
+      </w:r>
+      <w:r>
+        <w:t xml:space="preserve">ele deve ser redirecionado para </w:t>
       </w:r>
       <w:r>
         <w:t>página</w:t>
       </w:r>
       <w:r>
-        <w:t xml:space="preserve"> </w:t>
-      </w:r>
-      <w:r>
-        <w:t>de</w:t>
-      </w:r>
-      <w:r>
-        <w:t xml:space="preserve"> </w:t>
-      </w:r>
-      <w:r>
-        <w:t>redefinição</w:t>
-      </w:r>
-      <w:r>
-        <w:t xml:space="preserve"> </w:t>
-      </w:r>
-      <w:r>
-        <w:t>de</w:t>
-      </w:r>
-      <w:r>
-        <w:t xml:space="preserve"> </w:t>
-      </w:r>
-      <w:r>
-        <w:t>senha;</w:t>
-      </w:r>
-    </w:p>
-    <w:p>
-      <w:pPr>
-        <w:numPr>
-          <w:ilvl w:val="0"/>
-          <w:numId w:val="6"/>
-        </w:numPr>
-      </w:pPr>
-      <w:r>
-        <w:t>Validar</w:t>
-      </w:r>
-      <w:r>
-        <w:t xml:space="preserve"> </w:t>
-      </w:r>
-      <w:r>
-        <w:t>a</w:t>
-      </w:r>
-      <w:r>
-        <w:t xml:space="preserve"> </w:t>
-      </w:r>
-      <w:r>
-        <w:t>não</w:t>
-      </w:r>
-      <w:r>
-        <w:t xml:space="preserve"> </w:t>
-      </w:r>
-      <w:r>
-        <w:t>ativação</w:t>
-      </w:r>
-      <w:r>
-        <w:t xml:space="preserve"> </w:t>
-      </w:r>
-      <w:r>
-        <w:t>do</w:t>
-      </w:r>
-      <w:r>
-        <w:t xml:space="preserve"> </w:t>
-      </w:r>
-      <w:r>
-        <w:t>botão</w:t>
-      </w:r>
-      <w:r>
-        <w:t xml:space="preserve"> </w:t>
-      </w:r>
-      <w:r>
-        <w:t>[redefinir</w:t>
-      </w:r>
-      <w:r>
-        <w:t xml:space="preserve"> </w:t>
-      </w:r>
-      <w:r>
-        <w:t>senha]</w:t>
-      </w:r>
-      <w:r>
-        <w:t xml:space="preserve"> </w:t>
-      </w:r>
-      <w:r>
-        <w:t>caso</w:t>
-      </w:r>
-      <w:r>
-        <w:t xml:space="preserve"> </w:t>
-      </w:r>
-      <w:r>
-        <w:t>campos</w:t>
-      </w:r>
-      <w:r>
-        <w:t xml:space="preserve"> </w:t>
-      </w:r>
-      <w:r>
-        <w:t>não</w:t>
-      </w:r>
-      <w:r>
-        <w:t xml:space="preserve"> </w:t>
-      </w:r>
-      <w:r>
-        <w:t>estejam</w:t>
-      </w:r>
-      <w:r>
-        <w:t xml:space="preserve"> </w:t>
-      </w:r>
-      <w:r>
-        <w:t>preenchidos;</w:t>
-      </w:r>
-    </w:p>
-    <w:p/>
-    <w:p/>
-    <w:p>
-      <w:pPr>
+        <w:t xml:space="preserve"> inicial, com status de logado</w:t>
+      </w:r>
+      <w:r>
+        <w:t>.</w:t>
+      </w:r>
+    </w:p>
+    <w:p>
+      <w:pPr>
+        <w:numPr>
+          <w:ilvl w:val="0"/>
+          <w:numId w:val="5"/>
+        </w:numPr>
         <w:rPr>
           <w:b/>
           <w:bCs/>
@@ -722,21 +222,331 @@
           <w:b/>
           <w:bCs/>
         </w:rPr>
-        <w:t>Validações no</w:t>
-      </w:r>
-      <w:r>
+        <w:t>Validar alerta ao informar login válido e senha inválida;</w:t>
+      </w:r>
+    </w:p>
+    <w:p>
+      <w:pPr>
+        <w:pStyle w:val="PargrafodaLista"/>
+        <w:numPr>
+          <w:ilvl w:val="0"/>
+          <w:numId w:val="11"/>
+        </w:numPr>
+      </w:pPr>
+      <w:r>
+        <w:rPr>
+          <w:color w:val="FF0000"/>
+        </w:rPr>
+        <w:t>Dado</w:t>
+      </w:r>
+      <w:r>
+        <w:t xml:space="preserve"> que o </w:t>
+      </w:r>
+      <w:r>
+        <w:t xml:space="preserve">usuário tenta efetuar login com senha inválida </w:t>
+      </w:r>
+    </w:p>
+    <w:p>
+      <w:pPr>
+        <w:pStyle w:val="PargrafodaLista"/>
+        <w:numPr>
+          <w:ilvl w:val="0"/>
+          <w:numId w:val="11"/>
+        </w:numPr>
+      </w:pPr>
+      <w:r>
+        <w:rPr>
+          <w:color w:val="FF0000"/>
+        </w:rPr>
+        <w:t>E</w:t>
+      </w:r>
+      <w:r>
+        <w:t xml:space="preserve"> ele preenche o campo com login</w:t>
+      </w:r>
+      <w:r>
+        <w:t xml:space="preserve"> correto</w:t>
+      </w:r>
+      <w:r>
+        <w:t xml:space="preserve"> e senha </w:t>
+      </w:r>
+      <w:r>
+        <w:t>inválida</w:t>
+      </w:r>
+      <w:r>
+        <w:t xml:space="preserve">. </w:t>
+      </w:r>
+    </w:p>
+    <w:p>
+      <w:pPr>
+        <w:pStyle w:val="PargrafodaLista"/>
+        <w:numPr>
+          <w:ilvl w:val="0"/>
+          <w:numId w:val="11"/>
+        </w:numPr>
+      </w:pPr>
+      <w:r>
+        <w:rPr>
+          <w:color w:val="FF0000"/>
+        </w:rPr>
+        <w:t>Quando</w:t>
+      </w:r>
+      <w:r>
+        <w:rPr>
+          <w:color w:val="FF0000"/>
+        </w:rPr>
+        <w:t xml:space="preserve"> </w:t>
+      </w:r>
+      <w:r>
+        <w:t>clica em entrar.</w:t>
+      </w:r>
+    </w:p>
+    <w:p>
+      <w:pPr>
+        <w:pStyle w:val="PargrafodaLista"/>
+        <w:numPr>
+          <w:ilvl w:val="0"/>
+          <w:numId w:val="11"/>
+        </w:numPr>
+      </w:pPr>
+      <w:r>
+        <w:rPr>
+          <w:color w:val="FF0000"/>
+        </w:rPr>
+        <w:t xml:space="preserve">Então </w:t>
+      </w:r>
+      <w:r>
+        <w:t>ele deve</w:t>
+      </w:r>
+      <w:r>
+        <w:t xml:space="preserve"> receber a mensagem de alerta “Erro Esta combinação de usuário e senha é invalida”</w:t>
+      </w:r>
+      <w:r>
+        <w:t>.</w:t>
+      </w:r>
+    </w:p>
+    <w:p>
+      <w:pPr>
+        <w:numPr>
+          <w:ilvl w:val="0"/>
+          <w:numId w:val="5"/>
+        </w:numPr>
         <w:rPr>
           <w:b/>
           <w:bCs/>
         </w:rPr>
-        <w:t xml:space="preserve"> carrinho</w:t>
-      </w:r>
+      </w:pPr>
       <w:r>
         <w:rPr>
           <w:b/>
           <w:bCs/>
         </w:rPr>
-        <w:t xml:space="preserve"> de compra e-commerce </w:t>
+        <w:t>Validar</w:t>
+      </w:r>
+      <w:r>
+        <w:rPr>
+          <w:b/>
+          <w:bCs/>
+        </w:rPr>
+        <w:t xml:space="preserve"> “Esqueci minha senha”</w:t>
+      </w:r>
+      <w:r>
+        <w:rPr>
+          <w:b/>
+          <w:bCs/>
+        </w:rPr>
+        <w:t>;</w:t>
+      </w:r>
+    </w:p>
+    <w:p>
+      <w:pPr>
+        <w:pStyle w:val="PargrafodaLista"/>
+        <w:numPr>
+          <w:ilvl w:val="0"/>
+          <w:numId w:val="12"/>
+        </w:numPr>
+      </w:pPr>
+      <w:r>
+        <w:rPr>
+          <w:color w:val="FF0000"/>
+        </w:rPr>
+        <w:t xml:space="preserve">Dado </w:t>
+      </w:r>
+      <w:r>
+        <w:t>que o usuário esqueceu a senha.</w:t>
+      </w:r>
+    </w:p>
+    <w:p>
+      <w:pPr>
+        <w:pStyle w:val="PargrafodaLista"/>
+        <w:numPr>
+          <w:ilvl w:val="0"/>
+          <w:numId w:val="12"/>
+        </w:numPr>
+      </w:pPr>
+      <w:r>
+        <w:rPr>
+          <w:color w:val="FF0000"/>
+        </w:rPr>
+        <w:t>E</w:t>
+      </w:r>
+      <w:r>
+        <w:t xml:space="preserve"> deseja recuperar.</w:t>
+      </w:r>
+    </w:p>
+    <w:p>
+      <w:pPr>
+        <w:pStyle w:val="PargrafodaLista"/>
+        <w:numPr>
+          <w:ilvl w:val="0"/>
+          <w:numId w:val="12"/>
+        </w:numPr>
+      </w:pPr>
+      <w:r>
+        <w:rPr>
+          <w:color w:val="FF0000"/>
+        </w:rPr>
+        <w:t>Quando</w:t>
+      </w:r>
+      <w:r>
+        <w:t xml:space="preserve"> ele clicar em “Esqueci minha senha”.</w:t>
+      </w:r>
+    </w:p>
+    <w:p>
+      <w:pPr>
+        <w:pStyle w:val="PargrafodaLista"/>
+        <w:numPr>
+          <w:ilvl w:val="0"/>
+          <w:numId w:val="12"/>
+        </w:numPr>
+      </w:pPr>
+      <w:r>
+        <w:rPr>
+          <w:color w:val="FF0000"/>
+        </w:rPr>
+        <w:t>E</w:t>
+      </w:r>
+      <w:r>
+        <w:t xml:space="preserve"> digita o CPF cadastrado.</w:t>
+      </w:r>
+    </w:p>
+    <w:p>
+      <w:pPr>
+        <w:pStyle w:val="PargrafodaLista"/>
+        <w:numPr>
+          <w:ilvl w:val="0"/>
+          <w:numId w:val="12"/>
+        </w:numPr>
+      </w:pPr>
+      <w:r>
+        <w:rPr>
+          <w:color w:val="FF0000"/>
+        </w:rPr>
+        <w:t>E</w:t>
+      </w:r>
+      <w:r>
+        <w:t xml:space="preserve"> clica em “Recuperar Senha”.</w:t>
+      </w:r>
+    </w:p>
+    <w:p>
+      <w:pPr>
+        <w:pStyle w:val="PargrafodaLista"/>
+        <w:numPr>
+          <w:ilvl w:val="0"/>
+          <w:numId w:val="12"/>
+        </w:numPr>
+      </w:pPr>
+      <w:r>
+        <w:rPr>
+          <w:color w:val="FF0000"/>
+        </w:rPr>
+        <w:t>Então</w:t>
+      </w:r>
+      <w:r>
+        <w:t xml:space="preserve"> as instruções para redefinição de senha serão enviadas para o seu e-mail.</w:t>
+      </w:r>
+    </w:p>
+    <w:p/>
+    <w:p>
+      <w:pPr>
+        <w:rPr>
+          <w:b/>
+          <w:bCs/>
+        </w:rPr>
+      </w:pPr>
+      <w:r>
+        <w:rPr>
+          <w:b/>
+          <w:bCs/>
+        </w:rPr>
+        <w:t xml:space="preserve">Validações do </w:t>
+      </w:r>
+      <w:r>
+        <w:rPr>
+          <w:b/>
+          <w:bCs/>
+        </w:rPr>
+        <w:t>formulário de cadastro</w:t>
+      </w:r>
+    </w:p>
+    <w:p>
+      <w:pPr>
+        <w:pStyle w:val="PargrafodaLista"/>
+        <w:numPr>
+          <w:ilvl w:val="0"/>
+          <w:numId w:val="7"/>
+        </w:numPr>
+      </w:pPr>
+      <w:r>
+        <w:t>Validar preenchimento de todos os dados do formulário;</w:t>
+      </w:r>
+    </w:p>
+    <w:p>
+      <w:pPr>
+        <w:pStyle w:val="PargrafodaLista"/>
+        <w:numPr>
+          <w:ilvl w:val="0"/>
+          <w:numId w:val="7"/>
+        </w:numPr>
+      </w:pPr>
+      <w:r>
+        <w:t xml:space="preserve">Validar </w:t>
+      </w:r>
+      <w:r>
+        <w:t>não preencher dados obrigatórios no cadastro</w:t>
+      </w:r>
+      <w:r>
+        <w:t>;</w:t>
+      </w:r>
+    </w:p>
+    <w:p>
+      <w:pPr>
+        <w:pStyle w:val="PargrafodaLista"/>
+        <w:numPr>
+          <w:ilvl w:val="0"/>
+          <w:numId w:val="7"/>
+        </w:numPr>
+      </w:pPr>
+      <w:r>
+        <w:t>Validar data de nascimento menor de idade</w:t>
+      </w:r>
+      <w:r>
+        <w:t>;</w:t>
+      </w:r>
+    </w:p>
+    <w:p/>
+    <w:p>
+      <w:pPr>
+        <w:rPr>
+          <w:b/>
+          <w:bCs/>
+        </w:rPr>
+      </w:pPr>
+      <w:r>
+        <w:rPr>
+          <w:b/>
+          <w:bCs/>
+        </w:rPr>
+        <w:t xml:space="preserve">Validações no carrinho de compra e-commerce </w:t>
       </w:r>
     </w:p>
     <w:p>
@@ -748,16 +558,7 @@
         </w:numPr>
       </w:pPr>
       <w:r>
-        <w:t>Validar</w:t>
-      </w:r>
-      <w:r>
-        <w:t xml:space="preserve"> </w:t>
-      </w:r>
-      <w:r>
-        <w:t>carrinho com itens</w:t>
-      </w:r>
-      <w:r>
-        <w:t>;</w:t>
+        <w:t>Validar carrinho com itens;</w:t>
       </w:r>
     </w:p>
     <w:p>
@@ -769,25 +570,7 @@
         </w:numPr>
       </w:pPr>
       <w:r>
-        <w:t xml:space="preserve">Ao clicar </w:t>
-      </w:r>
-      <w:r>
-        <w:t>Itens</w:t>
-      </w:r>
-      <w:r>
-        <w:t xml:space="preserve"> </w:t>
-      </w:r>
-      <w:r>
-        <w:t>devem ser exibidos corretamente (</w:t>
-      </w:r>
-      <w:r>
-        <w:t>nome,</w:t>
-      </w:r>
-      <w:r>
-        <w:t xml:space="preserve"> preço, características</w:t>
-      </w:r>
-      <w:r>
-        <w:t>);</w:t>
+        <w:t>Ao clicar Itens devem ser exibidos corretamente (nome, preço, características);</w:t>
       </w:r>
     </w:p>
     <w:p>
@@ -799,16 +582,7 @@
         </w:numPr>
       </w:pPr>
       <w:r>
-        <w:t>Informações</w:t>
-      </w:r>
-      <w:r>
-        <w:t xml:space="preserve"> </w:t>
-      </w:r>
-      <w:r>
-        <w:t>do resumo da compra devem ser exibidas corretamente</w:t>
-      </w:r>
-      <w:r>
-        <w:t>;</w:t>
+        <w:t>Informações do resumo da compra devem ser exibidas corretamente;</w:t>
       </w:r>
     </w:p>
     <w:p>
@@ -820,16 +594,7 @@
         </w:numPr>
       </w:pPr>
       <w:r>
-        <w:t>Remover</w:t>
-      </w:r>
-      <w:r>
-        <w:t xml:space="preserve"> </w:t>
-      </w:r>
-      <w:r>
-        <w:t>itens do carrinho</w:t>
-      </w:r>
-      <w:r>
-        <w:t>;</w:t>
+        <w:t>Remover itens do carrinho;</w:t>
       </w:r>
     </w:p>
     <w:p>
@@ -841,16 +606,7 @@
         </w:numPr>
       </w:pPr>
       <w:r>
-        <w:t>A</w:t>
-      </w:r>
-      <w:r>
-        <w:t xml:space="preserve"> </w:t>
-      </w:r>
-      <w:r>
-        <w:t>cada item removido as informações de valores devem ser atualizadas no resumo</w:t>
-      </w:r>
-      <w:r>
-        <w:t>;</w:t>
+        <w:t>A cada item removido as informações de valores devem ser atualizadas no resumo;</w:t>
       </w:r>
     </w:p>
     <w:p>
@@ -863,16 +619,7 @@
       </w:pPr>
       <w:r>
         <w:lastRenderedPageBreak/>
-        <w:t>Quando</w:t>
-      </w:r>
-      <w:r>
-        <w:t xml:space="preserve"> </w:t>
-      </w:r>
-      <w:r>
-        <w:t>o último item for removido aplicação deve direcionar para carrinho vazio</w:t>
-      </w:r>
-      <w:r>
-        <w:t>;</w:t>
+        <w:t>Quando o último item for removido aplicação deve direcionar para carrinho vazio;</w:t>
       </w:r>
     </w:p>
     <w:p>
@@ -884,24 +631,15 @@
         </w:numPr>
       </w:pPr>
       <w:r>
-        <w:t>Validar</w:t>
-      </w:r>
-      <w:r>
-        <w:t xml:space="preserve"> </w:t>
-      </w:r>
-      <w:r>
-        <w:t>campo de quantidade através de digitação e através das opções e adicionando</w:t>
-      </w:r>
-    </w:p>
-    <w:p>
-      <w:pPr>
-        <w:pStyle w:val="PargrafodaLista"/>
-      </w:pPr>
-      <w:r>
-        <w:t>quantidade diversas de itens no carrinho</w:t>
-      </w:r>
-      <w:r>
-        <w:t>;</w:t>
+        <w:t>Validar campo de quantidade através de digitação e através das opções e adicionando</w:t>
+      </w:r>
+    </w:p>
+    <w:p>
+      <w:pPr>
+        <w:pStyle w:val="PargrafodaLista"/>
+      </w:pPr>
+      <w:r>
+        <w:t>quantidade diversas de itens no carrinho;</w:t>
       </w:r>
     </w:p>
     <w:p>
@@ -913,13 +651,7 @@
         </w:numPr>
       </w:pPr>
       <w:r>
-        <w:t>Validar</w:t>
-      </w:r>
-      <w:r>
-        <w:t xml:space="preserve"> </w:t>
-      </w:r>
-      <w:r>
-        <w:t>alerta de item sem estoque</w:t>
+        <w:t>Validar alerta de item sem estoque</w:t>
       </w:r>
     </w:p>
     <w:p>
@@ -931,22 +663,7 @@
         </w:numPr>
       </w:pPr>
       <w:r>
-        <w:t>Alerta</w:t>
-      </w:r>
-      <w:r>
-        <w:t xml:space="preserve"> </w:t>
-      </w:r>
-      <w:r>
-        <w:t>informando que o item ficou sem estoque deverá ser exibido solicitando que</w:t>
-      </w:r>
-      <w:r>
-        <w:t xml:space="preserve"> </w:t>
-      </w:r>
-      <w:r>
-        <w:t>cliente remova o item do carrinho</w:t>
-      </w:r>
-      <w:r>
-        <w:t>;</w:t>
+        <w:t>Alerta informando que o item ficou sem estoque deverá ser exibido solicitando que cliente remova o item do carrinho;</w:t>
       </w:r>
     </w:p>
     <w:p>
@@ -958,16 +675,7 @@
         </w:numPr>
       </w:pPr>
       <w:r>
-        <w:t>Validar</w:t>
-      </w:r>
-      <w:r>
-        <w:t xml:space="preserve"> </w:t>
-      </w:r>
-      <w:r>
-        <w:t>alerta de item com preço alterado</w:t>
-      </w:r>
-      <w:r>
-        <w:t>;</w:t>
+        <w:t>Validar alerta de item com preço alterado;</w:t>
       </w:r>
     </w:p>
     <w:p>
@@ -979,16 +687,7 @@
         </w:numPr>
       </w:pPr>
       <w:r>
-        <w:t>Validar</w:t>
-      </w:r>
-      <w:r>
-        <w:t xml:space="preserve"> </w:t>
-      </w:r>
-      <w:r>
-        <w:t>alerta de item com estoque alterado para quantidade menor que a adicionada</w:t>
-      </w:r>
-      <w:r>
-        <w:t>;</w:t>
+        <w:t>Validar alerta de item com estoque alterado para quantidade menor que a adicionada;</w:t>
       </w:r>
     </w:p>
     <w:p>
@@ -1286,6 +985,173 @@
     </w:lvl>
   </w:abstractNum>
   <w:abstractNum w:abstractNumId="3" w15:restartNumberingAfterBreak="0">
+    <w:nsid w:val="4B610958"/>
+    <w:multiLevelType w:val="hybridMultilevel"/>
+    <w:tmpl w:val="E5604190"/>
+    <w:lvl w:ilvl="0" w:tplc="04160001">
+      <w:start w:val="1"/>
+      <w:numFmt w:val="bullet"/>
+      <w:lvlText w:val=""/>
+      <w:lvlJc w:val="left"/>
+      <w:rPr>
+        <w:rFonts w:ascii="Symbol" w:hAnsi="Symbol" w:hint="default"/>
+      </w:rPr>
+    </w:lvl>
+    <w:lvl w:ilvl="1" w:tplc="FFFFFFFF">
+      <w:numFmt w:val="decimal"/>
+      <w:lvlText w:val=""/>
+      <w:lvlJc w:val="left"/>
+    </w:lvl>
+    <w:lvl w:ilvl="2" w:tplc="FFFFFFFF">
+      <w:numFmt w:val="decimal"/>
+      <w:lvlText w:val=""/>
+      <w:lvlJc w:val="left"/>
+    </w:lvl>
+    <w:lvl w:ilvl="3" w:tplc="FFFFFFFF">
+      <w:numFmt w:val="decimal"/>
+      <w:lvlText w:val=""/>
+      <w:lvlJc w:val="left"/>
+    </w:lvl>
+    <w:lvl w:ilvl="4" w:tplc="FFFFFFFF">
+      <w:numFmt w:val="decimal"/>
+      <w:lvlText w:val=""/>
+      <w:lvlJc w:val="left"/>
+    </w:lvl>
+    <w:lvl w:ilvl="5" w:tplc="FFFFFFFF">
+      <w:numFmt w:val="decimal"/>
+      <w:lvlText w:val=""/>
+      <w:lvlJc w:val="left"/>
+    </w:lvl>
+    <w:lvl w:ilvl="6" w:tplc="FFFFFFFF">
+      <w:numFmt w:val="decimal"/>
+      <w:lvlText w:val=""/>
+      <w:lvlJc w:val="left"/>
+    </w:lvl>
+    <w:lvl w:ilvl="7" w:tplc="FFFFFFFF">
+      <w:numFmt w:val="decimal"/>
+      <w:lvlText w:val=""/>
+      <w:lvlJc w:val="left"/>
+    </w:lvl>
+    <w:lvl w:ilvl="8" w:tplc="FFFFFFFF">
+      <w:numFmt w:val="decimal"/>
+      <w:lvlText w:val=""/>
+      <w:lvlJc w:val="left"/>
+    </w:lvl>
+  </w:abstractNum>
+  <w:abstractNum w:abstractNumId="4" w15:restartNumberingAfterBreak="0">
+    <w:nsid w:val="55695A13"/>
+    <w:multiLevelType w:val="hybridMultilevel"/>
+    <w:tmpl w:val="A3EC43B2"/>
+    <w:lvl w:ilvl="0" w:tplc="04160001">
+      <w:start w:val="1"/>
+      <w:numFmt w:val="bullet"/>
+      <w:lvlText w:val=""/>
+      <w:lvlJc w:val="left"/>
+      <w:pPr>
+        <w:ind w:left="720" w:hanging="360"/>
+      </w:pPr>
+      <w:rPr>
+        <w:rFonts w:ascii="Symbol" w:hAnsi="Symbol" w:hint="default"/>
+      </w:rPr>
+    </w:lvl>
+    <w:lvl w:ilvl="1" w:tplc="04160003" w:tentative="1">
+      <w:start w:val="1"/>
+      <w:numFmt w:val="bullet"/>
+      <w:lvlText w:val="o"/>
+      <w:lvlJc w:val="left"/>
+      <w:pPr>
+        <w:ind w:left="1440" w:hanging="360"/>
+      </w:pPr>
+      <w:rPr>
+        <w:rFonts w:ascii="Courier New" w:hAnsi="Courier New" w:cs="Courier New" w:hint="default"/>
+      </w:rPr>
+    </w:lvl>
+    <w:lvl w:ilvl="2" w:tplc="04160005" w:tentative="1">
+      <w:start w:val="1"/>
+      <w:numFmt w:val="bullet"/>
+      <w:lvlText w:val=""/>
+      <w:lvlJc w:val="left"/>
+      <w:pPr>
+        <w:ind w:left="2160" w:hanging="360"/>
+      </w:pPr>
+      <w:rPr>
+        <w:rFonts w:ascii="Wingdings" w:hAnsi="Wingdings" w:hint="default"/>
+      </w:rPr>
+    </w:lvl>
+    <w:lvl w:ilvl="3" w:tplc="04160001" w:tentative="1">
+      <w:start w:val="1"/>
+      <w:numFmt w:val="bullet"/>
+      <w:lvlText w:val=""/>
+      <w:lvlJc w:val="left"/>
+      <w:pPr>
+        <w:ind w:left="2880" w:hanging="360"/>
+      </w:pPr>
+      <w:rPr>
+        <w:rFonts w:ascii="Symbol" w:hAnsi="Symbol" w:hint="default"/>
+      </w:rPr>
+    </w:lvl>
+    <w:lvl w:ilvl="4" w:tplc="04160003" w:tentative="1">
+      <w:start w:val="1"/>
+      <w:numFmt w:val="bullet"/>
+      <w:lvlText w:val="o"/>
+      <w:lvlJc w:val="left"/>
+      <w:pPr>
+        <w:ind w:left="3600" w:hanging="360"/>
+      </w:pPr>
+      <w:rPr>
+        <w:rFonts w:ascii="Courier New" w:hAnsi="Courier New" w:cs="Courier New" w:hint="default"/>
+      </w:rPr>
+    </w:lvl>
+    <w:lvl w:ilvl="5" w:tplc="04160005" w:tentative="1">
+      <w:start w:val="1"/>
+      <w:numFmt w:val="bullet"/>
+      <w:lvlText w:val=""/>
+      <w:lvlJc w:val="left"/>
+      <w:pPr>
+        <w:ind w:left="4320" w:hanging="360"/>
+      </w:pPr>
+      <w:rPr>
+        <w:rFonts w:ascii="Wingdings" w:hAnsi="Wingdings" w:hint="default"/>
+      </w:rPr>
+    </w:lvl>
+    <w:lvl w:ilvl="6" w:tplc="04160001" w:tentative="1">
+      <w:start w:val="1"/>
+      <w:numFmt w:val="bullet"/>
+      <w:lvlText w:val=""/>
+      <w:lvlJc w:val="left"/>
+      <w:pPr>
+        <w:ind w:left="5040" w:hanging="360"/>
+      </w:pPr>
+      <w:rPr>
+        <w:rFonts w:ascii="Symbol" w:hAnsi="Symbol" w:hint="default"/>
+      </w:rPr>
+    </w:lvl>
+    <w:lvl w:ilvl="7" w:tplc="04160003" w:tentative="1">
+      <w:start w:val="1"/>
+      <w:numFmt w:val="bullet"/>
+      <w:lvlText w:val="o"/>
+      <w:lvlJc w:val="left"/>
+      <w:pPr>
+        <w:ind w:left="5760" w:hanging="360"/>
+      </w:pPr>
+      <w:rPr>
+        <w:rFonts w:ascii="Courier New" w:hAnsi="Courier New" w:cs="Courier New" w:hint="default"/>
+      </w:rPr>
+    </w:lvl>
+    <w:lvl w:ilvl="8" w:tplc="04160005" w:tentative="1">
+      <w:start w:val="1"/>
+      <w:numFmt w:val="bullet"/>
+      <w:lvlText w:val=""/>
+      <w:lvlJc w:val="left"/>
+      <w:pPr>
+        <w:ind w:left="6480" w:hanging="360"/>
+      </w:pPr>
+      <w:rPr>
+        <w:rFonts w:ascii="Wingdings" w:hAnsi="Wingdings" w:hint="default"/>
+      </w:rPr>
+    </w:lvl>
+  </w:abstractNum>
+  <w:abstractNum w:abstractNumId="5" w15:restartNumberingAfterBreak="0">
     <w:nsid w:val="5CC06F34"/>
     <w:multiLevelType w:val="hybridMultilevel"/>
     <w:tmpl w:val="D2442242"/>
@@ -1371,7 +1237,7 @@
       </w:pPr>
     </w:lvl>
   </w:abstractNum>
-  <w:abstractNum w:abstractNumId="4" w15:restartNumberingAfterBreak="0">
+  <w:abstractNum w:abstractNumId="6" w15:restartNumberingAfterBreak="0">
     <w:nsid w:val="5E8C7DB3"/>
     <w:multiLevelType w:val="hybridMultilevel"/>
     <w:tmpl w:val="1076D696"/>
@@ -1457,7 +1323,7 @@
       </w:pPr>
     </w:lvl>
   </w:abstractNum>
-  <w:abstractNum w:abstractNumId="5" w15:restartNumberingAfterBreak="0">
+  <w:abstractNum w:abstractNumId="7" w15:restartNumberingAfterBreak="0">
     <w:nsid w:val="633B0783"/>
     <w:multiLevelType w:val="hybridMultilevel"/>
     <w:tmpl w:val="A8A89E64"/>
@@ -1546,7 +1412,233 @@
       </w:pPr>
     </w:lvl>
   </w:abstractNum>
-  <w:abstractNum w:abstractNumId="6" w15:restartNumberingAfterBreak="0">
+  <w:abstractNum w:abstractNumId="8" w15:restartNumberingAfterBreak="0">
+    <w:nsid w:val="65B92597"/>
+    <w:multiLevelType w:val="hybridMultilevel"/>
+    <w:tmpl w:val="7890A438"/>
+    <w:lvl w:ilvl="0" w:tplc="04160001">
+      <w:start w:val="1"/>
+      <w:numFmt w:val="bullet"/>
+      <w:lvlText w:val=""/>
+      <w:lvlJc w:val="left"/>
+      <w:pPr>
+        <w:ind w:left="720" w:hanging="360"/>
+      </w:pPr>
+      <w:rPr>
+        <w:rFonts w:ascii="Symbol" w:hAnsi="Symbol" w:hint="default"/>
+      </w:rPr>
+    </w:lvl>
+    <w:lvl w:ilvl="1" w:tplc="04160003" w:tentative="1">
+      <w:start w:val="1"/>
+      <w:numFmt w:val="bullet"/>
+      <w:lvlText w:val="o"/>
+      <w:lvlJc w:val="left"/>
+      <w:pPr>
+        <w:ind w:left="1440" w:hanging="360"/>
+      </w:pPr>
+      <w:rPr>
+        <w:rFonts w:ascii="Courier New" w:hAnsi="Courier New" w:cs="Courier New" w:hint="default"/>
+      </w:rPr>
+    </w:lvl>
+    <w:lvl w:ilvl="2" w:tplc="04160005" w:tentative="1">
+      <w:start w:val="1"/>
+      <w:numFmt w:val="bullet"/>
+      <w:lvlText w:val=""/>
+      <w:lvlJc w:val="left"/>
+      <w:pPr>
+        <w:ind w:left="2160" w:hanging="360"/>
+      </w:pPr>
+      <w:rPr>
+        <w:rFonts w:ascii="Wingdings" w:hAnsi="Wingdings" w:hint="default"/>
+      </w:rPr>
+    </w:lvl>
+    <w:lvl w:ilvl="3" w:tplc="04160001" w:tentative="1">
+      <w:start w:val="1"/>
+      <w:numFmt w:val="bullet"/>
+      <w:lvlText w:val=""/>
+      <w:lvlJc w:val="left"/>
+      <w:pPr>
+        <w:ind w:left="2880" w:hanging="360"/>
+      </w:pPr>
+      <w:rPr>
+        <w:rFonts w:ascii="Symbol" w:hAnsi="Symbol" w:hint="default"/>
+      </w:rPr>
+    </w:lvl>
+    <w:lvl w:ilvl="4" w:tplc="04160003" w:tentative="1">
+      <w:start w:val="1"/>
+      <w:numFmt w:val="bullet"/>
+      <w:lvlText w:val="o"/>
+      <w:lvlJc w:val="left"/>
+      <w:pPr>
+        <w:ind w:left="3600" w:hanging="360"/>
+      </w:pPr>
+      <w:rPr>
+        <w:rFonts w:ascii="Courier New" w:hAnsi="Courier New" w:cs="Courier New" w:hint="default"/>
+      </w:rPr>
+    </w:lvl>
+    <w:lvl w:ilvl="5" w:tplc="04160005" w:tentative="1">
+      <w:start w:val="1"/>
+      <w:numFmt w:val="bullet"/>
+      <w:lvlText w:val=""/>
+      <w:lvlJc w:val="left"/>
+      <w:pPr>
+        <w:ind w:left="4320" w:hanging="360"/>
+      </w:pPr>
+      <w:rPr>
+        <w:rFonts w:ascii="Wingdings" w:hAnsi="Wingdings" w:hint="default"/>
+      </w:rPr>
+    </w:lvl>
+    <w:lvl w:ilvl="6" w:tplc="04160001" w:tentative="1">
+      <w:start w:val="1"/>
+      <w:numFmt w:val="bullet"/>
+      <w:lvlText w:val=""/>
+      <w:lvlJc w:val="left"/>
+      <w:pPr>
+        <w:ind w:left="5040" w:hanging="360"/>
+      </w:pPr>
+      <w:rPr>
+        <w:rFonts w:ascii="Symbol" w:hAnsi="Symbol" w:hint="default"/>
+      </w:rPr>
+    </w:lvl>
+    <w:lvl w:ilvl="7" w:tplc="04160003" w:tentative="1">
+      <w:start w:val="1"/>
+      <w:numFmt w:val="bullet"/>
+      <w:lvlText w:val="o"/>
+      <w:lvlJc w:val="left"/>
+      <w:pPr>
+        <w:ind w:left="5760" w:hanging="360"/>
+      </w:pPr>
+      <w:rPr>
+        <w:rFonts w:ascii="Courier New" w:hAnsi="Courier New" w:cs="Courier New" w:hint="default"/>
+      </w:rPr>
+    </w:lvl>
+    <w:lvl w:ilvl="8" w:tplc="04160005" w:tentative="1">
+      <w:start w:val="1"/>
+      <w:numFmt w:val="bullet"/>
+      <w:lvlText w:val=""/>
+      <w:lvlJc w:val="left"/>
+      <w:pPr>
+        <w:ind w:left="6480" w:hanging="360"/>
+      </w:pPr>
+      <w:rPr>
+        <w:rFonts w:ascii="Wingdings" w:hAnsi="Wingdings" w:hint="default"/>
+      </w:rPr>
+    </w:lvl>
+  </w:abstractNum>
+  <w:abstractNum w:abstractNumId="9" w15:restartNumberingAfterBreak="0">
+    <w:nsid w:val="729F1BBD"/>
+    <w:multiLevelType w:val="hybridMultilevel"/>
+    <w:tmpl w:val="A1BE93F6"/>
+    <w:lvl w:ilvl="0" w:tplc="04160001">
+      <w:start w:val="1"/>
+      <w:numFmt w:val="bullet"/>
+      <w:lvlText w:val=""/>
+      <w:lvlJc w:val="left"/>
+      <w:pPr>
+        <w:ind w:left="720" w:hanging="360"/>
+      </w:pPr>
+      <w:rPr>
+        <w:rFonts w:ascii="Symbol" w:hAnsi="Symbol" w:hint="default"/>
+      </w:rPr>
+    </w:lvl>
+    <w:lvl w:ilvl="1" w:tplc="04160003" w:tentative="1">
+      <w:start w:val="1"/>
+      <w:numFmt w:val="bullet"/>
+      <w:lvlText w:val="o"/>
+      <w:lvlJc w:val="left"/>
+      <w:pPr>
+        <w:ind w:left="1440" w:hanging="360"/>
+      </w:pPr>
+      <w:rPr>
+        <w:rFonts w:ascii="Courier New" w:hAnsi="Courier New" w:cs="Courier New" w:hint="default"/>
+      </w:rPr>
+    </w:lvl>
+    <w:lvl w:ilvl="2" w:tplc="04160005" w:tentative="1">
+      <w:start w:val="1"/>
+      <w:numFmt w:val="bullet"/>
+      <w:lvlText w:val=""/>
+      <w:lvlJc w:val="left"/>
+      <w:pPr>
+        <w:ind w:left="2160" w:hanging="360"/>
+      </w:pPr>
+      <w:rPr>
+        <w:rFonts w:ascii="Wingdings" w:hAnsi="Wingdings" w:hint="default"/>
+      </w:rPr>
+    </w:lvl>
+    <w:lvl w:ilvl="3" w:tplc="04160001" w:tentative="1">
+      <w:start w:val="1"/>
+      <w:numFmt w:val="bullet"/>
+      <w:lvlText w:val=""/>
+      <w:lvlJc w:val="left"/>
+      <w:pPr>
+        <w:ind w:left="2880" w:hanging="360"/>
+      </w:pPr>
+      <w:rPr>
+        <w:rFonts w:ascii="Symbol" w:hAnsi="Symbol" w:hint="default"/>
+      </w:rPr>
+    </w:lvl>
+    <w:lvl w:ilvl="4" w:tplc="04160003" w:tentative="1">
+      <w:start w:val="1"/>
+      <w:numFmt w:val="bullet"/>
+      <w:lvlText w:val="o"/>
+      <w:lvlJc w:val="left"/>
+      <w:pPr>
+        <w:ind w:left="3600" w:hanging="360"/>
+      </w:pPr>
+      <w:rPr>
+        <w:rFonts w:ascii="Courier New" w:hAnsi="Courier New" w:cs="Courier New" w:hint="default"/>
+      </w:rPr>
+    </w:lvl>
+    <w:lvl w:ilvl="5" w:tplc="04160005" w:tentative="1">
+      <w:start w:val="1"/>
+      <w:numFmt w:val="bullet"/>
+      <w:lvlText w:val=""/>
+      <w:lvlJc w:val="left"/>
+      <w:pPr>
+        <w:ind w:left="4320" w:hanging="360"/>
+      </w:pPr>
+      <w:rPr>
+        <w:rFonts w:ascii="Wingdings" w:hAnsi="Wingdings" w:hint="default"/>
+      </w:rPr>
+    </w:lvl>
+    <w:lvl w:ilvl="6" w:tplc="04160001" w:tentative="1">
+      <w:start w:val="1"/>
+      <w:numFmt w:val="bullet"/>
+      <w:lvlText w:val=""/>
+      <w:lvlJc w:val="left"/>
+      <w:pPr>
+        <w:ind w:left="5040" w:hanging="360"/>
+      </w:pPr>
+      <w:rPr>
+        <w:rFonts w:ascii="Symbol" w:hAnsi="Symbol" w:hint="default"/>
+      </w:rPr>
+    </w:lvl>
+    <w:lvl w:ilvl="7" w:tplc="04160003" w:tentative="1">
+      <w:start w:val="1"/>
+      <w:numFmt w:val="bullet"/>
+      <w:lvlText w:val="o"/>
+      <w:lvlJc w:val="left"/>
+      <w:pPr>
+        <w:ind w:left="5760" w:hanging="360"/>
+      </w:pPr>
+      <w:rPr>
+        <w:rFonts w:ascii="Courier New" w:hAnsi="Courier New" w:cs="Courier New" w:hint="default"/>
+      </w:rPr>
+    </w:lvl>
+    <w:lvl w:ilvl="8" w:tplc="04160005" w:tentative="1">
+      <w:start w:val="1"/>
+      <w:numFmt w:val="bullet"/>
+      <w:lvlText w:val=""/>
+      <w:lvlJc w:val="left"/>
+      <w:pPr>
+        <w:ind w:left="6480" w:hanging="360"/>
+      </w:pPr>
+      <w:rPr>
+        <w:rFonts w:ascii="Wingdings" w:hAnsi="Wingdings" w:hint="default"/>
+      </w:rPr>
+    </w:lvl>
+  </w:abstractNum>
+  <w:abstractNum w:abstractNumId="10" w15:restartNumberingAfterBreak="0">
     <w:nsid w:val="785B9ADE"/>
     <w:multiLevelType w:val="hybridMultilevel"/>
     <w:tmpl w:val="FFFFFFFF"/>
@@ -1597,7 +1689,7 @@
       <w:lvlJc w:val="left"/>
     </w:lvl>
   </w:abstractNum>
-  <w:abstractNum w:abstractNumId="7" w15:restartNumberingAfterBreak="0">
+  <w:abstractNum w:abstractNumId="11" w15:restartNumberingAfterBreak="0">
     <w:nsid w:val="7E5D79BE"/>
     <w:multiLevelType w:val="hybridMultilevel"/>
     <w:tmpl w:val="80329ED8"/>
@@ -1687,24 +1779,36 @@
     <w:abstractNumId w:val="2"/>
   </w:num>
   <w:num w:numId="2" w16cid:durableId="2035183471">
-    <w:abstractNumId w:val="5"/>
+    <w:abstractNumId w:val="7"/>
   </w:num>
   <w:num w:numId="3" w16cid:durableId="898248664">
     <w:abstractNumId w:val="1"/>
   </w:num>
   <w:num w:numId="4" w16cid:durableId="1367291619">
-    <w:abstractNumId w:val="3"/>
+    <w:abstractNumId w:val="5"/>
   </w:num>
   <w:num w:numId="5" w16cid:durableId="572743461">
     <w:abstractNumId w:val="0"/>
   </w:num>
   <w:num w:numId="6" w16cid:durableId="1476147008">
+    <w:abstractNumId w:val="10"/>
+  </w:num>
+  <w:num w:numId="7" w16cid:durableId="872890228">
+    <w:abstractNumId w:val="11"/>
+  </w:num>
+  <w:num w:numId="8" w16cid:durableId="1412460653">
     <w:abstractNumId w:val="6"/>
   </w:num>
-  <w:num w:numId="7" w16cid:durableId="872890228">
-    <w:abstractNumId w:val="7"/>
+  <w:num w:numId="9" w16cid:durableId="1666470966">
+    <w:abstractNumId w:val="9"/>
   </w:num>
-  <w:num w:numId="8" w16cid:durableId="1412460653">
+  <w:num w:numId="10" w16cid:durableId="580525154">
+    <w:abstractNumId w:val="3"/>
+  </w:num>
+  <w:num w:numId="11" w16cid:durableId="541744269">
+    <w:abstractNumId w:val="8"/>
+  </w:num>
+  <w:num w:numId="12" w16cid:durableId="1687975088">
     <w:abstractNumId w:val="4"/>
   </w:num>
 </w:numbering>
@@ -1833,6 +1937,7 @@
     <w:lsdException w:name="HTML Sample" w:semiHidden="1" w:unhideWhenUsed="1"/>
     <w:lsdException w:name="HTML Typewriter" w:semiHidden="1" w:unhideWhenUsed="1"/>
     <w:lsdException w:name="HTML Variable" w:semiHidden="1" w:unhideWhenUsed="1"/>
+    <w:lsdException w:name="Normal Table" w:semiHidden="1" w:unhideWhenUsed="1"/>
     <w:lsdException w:name="annotation subject" w:semiHidden="1" w:unhideWhenUsed="1"/>
     <w:lsdException w:name="No List" w:semiHidden="1" w:unhideWhenUsed="1"/>
     <w:lsdException w:name="Outline List 1" w:semiHidden="1" w:unhideWhenUsed="1"/>
@@ -1879,8 +1984,10 @@
     <w:lsdException w:name="Table Subtle 2" w:semiHidden="1" w:unhideWhenUsed="1"/>
     <w:lsdException w:name="Table Web 1" w:semiHidden="1" w:unhideWhenUsed="1"/>
     <w:lsdException w:name="Table Web 2" w:semiHidden="1" w:unhideWhenUsed="1"/>
+    <w:lsdException w:name="Table Web 3" w:semiHidden="1" w:unhideWhenUsed="1"/>
     <w:lsdException w:name="Balloon Text" w:semiHidden="1" w:unhideWhenUsed="1"/>
     <w:lsdException w:name="Table Grid" w:uiPriority="39"/>
+    <w:lsdException w:name="Table Theme" w:semiHidden="1" w:unhideWhenUsed="1"/>
     <w:lsdException w:name="Placeholder Text" w:semiHidden="1"/>
     <w:lsdException w:name="No Spacing" w:uiPriority="1" w:qFormat="1"/>
     <w:lsdException w:name="Light Shading" w:uiPriority="60"/>
@@ -2109,6 +2216,7 @@
   <w:style w:type="character" w:default="1" w:styleId="Fontepargpadro">
     <w:name w:val="Default Paragraph Font"/>
     <w:uiPriority w:val="1"/>
+    <w:semiHidden/>
     <w:unhideWhenUsed/>
   </w:style>
   <w:style w:type="table" w:default="1" w:styleId="Tabelanormal">

</xml_diff>